<commit_message>
arreglos fase 1 y 2
</commit_message>
<xml_diff>
--- a/FASE 2/EVIDENCIAS GRUPALES/2.4_GuiaEstudiante_Fase 2_DesarrolloProyecto APT (Español).docx
+++ b/FASE 2/EVIDENCIAS GRUPALES/2.4_GuiaEstudiante_Fase 2_DesarrolloProyecto APT (Español).docx
@@ -950,7 +950,27 @@
                 <w:szCs w:val="20"/>
                 <w:lang w:eastAsia="es-CL"/>
               </w:rPr>
-              <w:t>Integrar el sistema de pago mediante la plataforma TRANSBANK.</w:t>
+              <w:t xml:space="preserve">Integrar el sistema de pago mediante la plataforma </w:t>
+            </w:r>
+            <w:r>
+              <w:rPr>
+                <w:rFonts w:asciiTheme="majorHAnsi" w:hAnsiTheme="majorHAnsi" w:cstheme="majorHAnsi"/>
+                <w:i/>
+                <w:sz w:val="18"/>
+                <w:szCs w:val="20"/>
+                <w:lang w:eastAsia="es-CL"/>
+              </w:rPr>
+              <w:t>Khipu</w:t>
+            </w:r>
+            <w:r>
+              <w:rPr>
+                <w:rFonts w:asciiTheme="majorHAnsi" w:hAnsiTheme="majorHAnsi" w:cstheme="majorHAnsi"/>
+                <w:i/>
+                <w:sz w:val="18"/>
+                <w:szCs w:val="20"/>
+                <w:lang w:eastAsia="es-CL"/>
+              </w:rPr>
+              <w:t>.</w:t>
             </w:r>
           </w:p>
           <w:p>
@@ -2280,17 +2300,7 @@
                 <w:szCs w:val="20"/>
                 <w:lang w:eastAsia="es-CL"/>
               </w:rPr>
-              <w:t xml:space="preserve">Desarrollo </w:t>
-            </w:r>
-            <w:r>
-              <w:rPr>
-                <w:rFonts w:ascii="Calibri" w:hAnsi="Calibri" w:cs="Arial"/>
-                <w:i/>
-                <w:sz w:val="18"/>
-                <w:szCs w:val="20"/>
-                <w:lang w:eastAsia="es-CL"/>
-              </w:rPr>
-              <w:t>de sistemas tecnológicos de monitoreo en tiempo real y gestión de flotas de transporte.</w:t>
+              <w:t>Desarrollo de sistemas tecnológicos de monitoreo en tiempo real y gestión de flotas de transporte.</w:t>
             </w:r>
           </w:p>
         </w:tc>
@@ -2317,81 +2327,51 @@
                 <w:szCs w:val="20"/>
                 <w:lang w:eastAsia="es-CL"/>
               </w:rPr>
-              <w:t xml:space="preserve">1. </w:t>
-            </w:r>
-            <w:r>
-              <w:rPr>
-                <w:rFonts w:ascii="Calibri" w:hAnsi="Calibri" w:cs="Arial"/>
-                <w:i/>
-                <w:sz w:val="18"/>
-                <w:szCs w:val="20"/>
-                <w:lang w:eastAsia="es-CL"/>
-              </w:rPr>
-              <w:t>Diseño y desarrollo de la aplicación móvil Viaja Pro.</w:t>
-            </w:r>
-          </w:p>
-          <w:p>
-            <w:pPr>
-              <w:jc w:val="both"/>
-              <w:rPr>
-                <w:rFonts w:ascii="Calibri" w:hAnsi="Calibri" w:cs="Arial"/>
-                <w:i/>
-                <w:sz w:val="18"/>
-                <w:szCs w:val="20"/>
-                <w:lang w:eastAsia="es-CL"/>
-              </w:rPr>
-            </w:pPr>
-            <w:r>
-              <w:rPr>
-                <w:rFonts w:ascii="Calibri" w:hAnsi="Calibri" w:cs="Arial"/>
-                <w:i/>
-                <w:sz w:val="18"/>
-                <w:szCs w:val="20"/>
-                <w:lang w:eastAsia="es-CL"/>
-              </w:rPr>
-              <w:t>2.I</w:t>
-            </w:r>
-            <w:r>
-              <w:rPr>
-                <w:rFonts w:ascii="Calibri" w:hAnsi="Calibri" w:cs="Arial"/>
-                <w:i/>
-                <w:sz w:val="18"/>
-                <w:szCs w:val="20"/>
-                <w:lang w:eastAsia="es-CL"/>
-              </w:rPr>
-              <w:t>mplementación del sistema de ubicación en tiempo real para los colectivos.</w:t>
-            </w:r>
-          </w:p>
-          <w:p>
-            <w:pPr>
-              <w:jc w:val="both"/>
-              <w:rPr>
-                <w:rFonts w:ascii="Calibri" w:hAnsi="Calibri" w:cs="Arial"/>
-                <w:i/>
-                <w:sz w:val="18"/>
-                <w:szCs w:val="20"/>
-                <w:lang w:eastAsia="es-CL"/>
-              </w:rPr>
-            </w:pPr>
-            <w:r>
-              <w:rPr>
-                <w:rFonts w:ascii="Calibri" w:hAnsi="Calibri" w:cs="Arial"/>
-                <w:i/>
-                <w:sz w:val="18"/>
-                <w:szCs w:val="20"/>
-                <w:lang w:eastAsia="es-CL"/>
-              </w:rPr>
-              <w:t>3.</w:t>
-            </w:r>
-            <w:r>
-              <w:rPr>
-                <w:rFonts w:ascii="Calibri" w:hAnsi="Calibri" w:cs="Arial"/>
-                <w:i/>
-                <w:sz w:val="18"/>
-                <w:szCs w:val="20"/>
-                <w:lang w:eastAsia="es-CL"/>
-              </w:rPr>
-              <w:t xml:space="preserve">Integración del sistema de pago con </w:t>
+              <w:t>1. Diseño y desarrollo de la aplicación móvil Viaja Pro.</w:t>
+            </w:r>
+          </w:p>
+          <w:p>
+            <w:pPr>
+              <w:jc w:val="both"/>
+              <w:rPr>
+                <w:rFonts w:ascii="Calibri" w:hAnsi="Calibri" w:cs="Arial"/>
+                <w:i/>
+                <w:sz w:val="18"/>
+                <w:szCs w:val="20"/>
+                <w:lang w:eastAsia="es-CL"/>
+              </w:rPr>
+            </w:pPr>
+            <w:r>
+              <w:rPr>
+                <w:rFonts w:ascii="Calibri" w:hAnsi="Calibri" w:cs="Arial"/>
+                <w:i/>
+                <w:sz w:val="18"/>
+                <w:szCs w:val="20"/>
+                <w:lang w:eastAsia="es-CL"/>
+              </w:rPr>
+              <w:t>2.Implementación del sistema de ubicación en tiempo real para los colectivos.</w:t>
+            </w:r>
+          </w:p>
+          <w:p>
+            <w:pPr>
+              <w:jc w:val="both"/>
+              <w:rPr>
+                <w:rFonts w:ascii="Calibri" w:hAnsi="Calibri" w:cs="Arial"/>
+                <w:i/>
+                <w:sz w:val="18"/>
+                <w:szCs w:val="20"/>
+                <w:lang w:eastAsia="es-CL"/>
+              </w:rPr>
+            </w:pPr>
+            <w:r>
+              <w:rPr>
+                <w:rFonts w:ascii="Calibri" w:hAnsi="Calibri" w:cs="Arial"/>
+                <w:i/>
+                <w:sz w:val="18"/>
+                <w:szCs w:val="20"/>
+                <w:lang w:eastAsia="es-CL"/>
+              </w:rPr>
+              <w:t xml:space="preserve">3.Integración del sistema de pago con </w:t>
             </w:r>
             <w:r>
               <w:rPr>
@@ -2433,17 +2413,7 @@
                 <w:szCs w:val="20"/>
                 <w:lang w:eastAsia="es-CL"/>
               </w:rPr>
-              <w:t>4.</w:t>
-            </w:r>
-            <w:r>
-              <w:rPr>
-                <w:rFonts w:ascii="Calibri" w:hAnsi="Calibri" w:cs="Arial"/>
-                <w:i/>
-                <w:sz w:val="18"/>
-                <w:szCs w:val="20"/>
-                <w:lang w:eastAsia="es-CL"/>
-              </w:rPr>
-              <w:t>Pruebas de usabilidad y rendimiento del sistema.</w:t>
+              <w:t>4.Pruebas de usabilidad y rendimiento del sistema.</w:t>
             </w:r>
           </w:p>
         </w:tc>
@@ -2610,88 +2580,39 @@
                 <w:sz w:val="18"/>
                 <w:szCs w:val="24"/>
               </w:rPr>
-              <w:t>ACTIVIDAD 2:</w:t>
-            </w:r>
-            <w:r>
+              <w:t>ACTIVIDAD 2: 3 semanas (para la implementación del sistema de ubicación en tiempo real).</w:t>
+            </w:r>
+          </w:p>
+          <w:p>
+            <w:pPr>
+              <w:jc w:val="both"/>
               <w:rPr>
                 <w:sz w:val="18"/>
                 <w:szCs w:val="24"/>
               </w:rPr>
-              <w:t xml:space="preserve"> 3 semanas (para la implementación del sistema de ubicación en tiempo real).</w:t>
-            </w:r>
-          </w:p>
-          <w:p>
-            <w:pPr>
-              <w:jc w:val="both"/>
+            </w:pPr>
+            <w:r>
               <w:rPr>
                 <w:sz w:val="18"/>
                 <w:szCs w:val="24"/>
               </w:rPr>
-            </w:pPr>
-            <w:r>
+              <w:t>ACTIVIDAD 3: 2 semanas (para la integración de Transbank).</w:t>
+            </w:r>
+          </w:p>
+          <w:p>
+            <w:pPr>
+              <w:jc w:val="both"/>
               <w:rPr>
                 <w:sz w:val="18"/>
                 <w:szCs w:val="24"/>
               </w:rPr>
-              <w:t>ACTIVIDAD</w:t>
-            </w:r>
+            </w:pPr>
             <w:r>
               <w:rPr>
                 <w:sz w:val="18"/>
                 <w:szCs w:val="24"/>
               </w:rPr>
-              <w:t xml:space="preserve"> </w:t>
-            </w:r>
-            <w:r>
-              <w:rPr>
-                <w:sz w:val="18"/>
-                <w:szCs w:val="24"/>
-              </w:rPr>
-              <w:t>3:</w:t>
-            </w:r>
-            <w:r>
-              <w:rPr>
-                <w:sz w:val="18"/>
-                <w:szCs w:val="24"/>
-              </w:rPr>
-              <w:t xml:space="preserve"> 2 semanas (para la integración de Transbank).</w:t>
-            </w:r>
-          </w:p>
-          <w:p>
-            <w:pPr>
-              <w:jc w:val="both"/>
-              <w:rPr>
-                <w:sz w:val="18"/>
-                <w:szCs w:val="24"/>
-              </w:rPr>
-            </w:pPr>
-            <w:r>
-              <w:rPr>
-                <w:sz w:val="18"/>
-                <w:szCs w:val="24"/>
-              </w:rPr>
-              <w:t xml:space="preserve">ACTIVIDAD </w:t>
-            </w:r>
-            <w:r>
-              <w:rPr>
-                <w:sz w:val="18"/>
-                <w:szCs w:val="24"/>
-              </w:rPr>
-              <w:t xml:space="preserve"> </w:t>
-            </w:r>
-            <w:r>
-              <w:rPr>
-                <w:sz w:val="18"/>
-                <w:szCs w:val="24"/>
-              </w:rPr>
-              <w:t>4:</w:t>
-            </w:r>
-            <w:r>
-              <w:rPr>
-                <w:sz w:val="18"/>
-                <w:szCs w:val="24"/>
-              </w:rPr>
-              <w:t xml:space="preserve"> 1 semana (para pruebas de usabilidad y rendimiento).</w:t>
+              <w:t>ACTIVIDAD  4: 1 semana (para pruebas de usabilidad y rendimiento).</w:t>
             </w:r>
           </w:p>
         </w:tc>
@@ -3114,25 +3035,7 @@
                 <w:szCs w:val="20"/>
                 <w:lang w:eastAsia="es-CL"/>
               </w:rPr>
-              <w:t xml:space="preserve">Solicitud de asistencia adicional a </w:t>
-            </w:r>
-            <w:r>
-              <w:rPr>
-                <w:rFonts w:ascii="Calibri" w:hAnsi="Calibri" w:cs="Arial"/>
-                <w:sz w:val="18"/>
-                <w:szCs w:val="20"/>
-                <w:lang w:eastAsia="es-CL"/>
-              </w:rPr>
-              <w:t>KIPHU</w:t>
-            </w:r>
-            <w:r>
-              <w:rPr>
-                <w:rFonts w:ascii="Calibri" w:hAnsi="Calibri" w:cs="Arial"/>
-                <w:sz w:val="18"/>
-                <w:szCs w:val="20"/>
-                <w:lang w:eastAsia="es-CL"/>
-              </w:rPr>
-              <w:t xml:space="preserve"> para agilizar la </w:t>
+              <w:t xml:space="preserve">Solicitud de asistencia adicional a KIPHU para agilizar la </w:t>
             </w:r>
             <w:r>
               <w:rPr>
@@ -3171,16 +3074,7 @@
                 <w:szCs w:val="20"/>
                 <w:lang w:eastAsia="es-CL"/>
               </w:rPr>
-              <w:t>S</w:t>
-            </w:r>
-            <w:r>
-              <w:rPr>
-                <w:rFonts w:ascii="Calibri" w:hAnsi="Calibri" w:cs="Arial"/>
-                <w:sz w:val="18"/>
-                <w:szCs w:val="20"/>
-                <w:lang w:eastAsia="es-CL"/>
-              </w:rPr>
-              <w:t>e planifican más pruebas con diferentes perfiles de usuarios.</w:t>
+              <w:t>Se planifican más pruebas con diferentes perfiles de usuarios.</w:t>
             </w:r>
           </w:p>
         </w:tc>
@@ -5795,6 +5689,7 @@
   <w:style w:type="character" w:default="1" w:styleId="Fuentedeprrafopredeter">
     <w:name w:val="Default Paragraph Font"/>
     <w:uiPriority w:val="1"/>
+    <w:semiHidden/>
     <w:unhideWhenUsed/>
   </w:style>
   <w:style w:type="table" w:default="1" w:styleId="Tablanormal">
@@ -6378,12 +6273,6 @@
 </file>
 
 <file path=customXml/item2.xml><?xml version="1.0" encoding="utf-8"?>
-<p:properties xmlns:p="http://schemas.microsoft.com/office/2006/metadata/properties" xmlns:xsi="http://www.w3.org/2001/XMLSchema-instance" xmlns:pc="http://schemas.microsoft.com/office/infopath/2007/PartnerControls">
-  <documentManagement/>
-</p:properties>
-</file>
-
-<file path=customXml/item3.xml><?xml version="1.0" encoding="utf-8"?>
 <ct:contentTypeSchema xmlns:ct="http://schemas.microsoft.com/office/2006/metadata/contentType" xmlns:ma="http://schemas.microsoft.com/office/2006/metadata/properties/metaAttributes" ct:_="" ma:_="" ma:contentTypeName="Documento" ma:contentTypeID="0x010100E96778489EE7714D8BD12CC105EB918B" ma:contentTypeVersion="2" ma:contentTypeDescription="Crear nuevo documento." ma:contentTypeScope="" ma:versionID="416c5c7ae9b5d54d83875cd3c65194e3">
   <xsd:schema xmlns:xsd="http://www.w3.org/2001/XMLSchema" xmlns:xs="http://www.w3.org/2001/XMLSchema" xmlns:p="http://schemas.microsoft.com/office/2006/metadata/properties" xmlns:ns2="126e8a1c-9ea9-435a-ac89-d06c80d62e30" targetNamespace="http://schemas.microsoft.com/office/2006/metadata/properties" ma:root="true" ma:fieldsID="70a237c842677bd850644f8595079f5e" ns2:_="">
     <xsd:import namespace="126e8a1c-9ea9-435a-ac89-d06c80d62e30"/>
@@ -6515,6 +6404,12 @@
 </ct:contentTypeSchema>
 </file>
 
+<file path=customXml/item3.xml><?xml version="1.0" encoding="utf-8"?>
+<p:properties xmlns:p="http://schemas.microsoft.com/office/2006/metadata/properties" xmlns:xsi="http://www.w3.org/2001/XMLSchema-instance" xmlns:pc="http://schemas.microsoft.com/office/infopath/2007/PartnerControls">
+  <documentManagement/>
+</p:properties>
+</file>
+
 <file path=customXml/itemProps1.xml><?xml version="1.0" encoding="utf-8"?>
 <ds:datastoreItem xmlns:ds="http://schemas.openxmlformats.org/officeDocument/2006/customXml" ds:itemID="{D51C61E4-DB75-4684-AD25-71F546404E96}">
   <ds:schemaRefs>
@@ -6524,15 +6419,6 @@
 </file>
 
 <file path=customXml/itemProps2.xml><?xml version="1.0" encoding="utf-8"?>
-<ds:datastoreItem xmlns:ds="http://schemas.openxmlformats.org/officeDocument/2006/customXml" ds:itemID="{46CA5683-AF87-4E40-B841-2E23A3B52406}">
-  <ds:schemaRefs>
-    <ds:schemaRef ds:uri="http://schemas.microsoft.com/office/2006/metadata/properties"/>
-    <ds:schemaRef ds:uri="http://schemas.microsoft.com/office/infopath/2007/PartnerControls"/>
-  </ds:schemaRefs>
-</ds:datastoreItem>
-</file>
-
-<file path=customXml/itemProps3.xml><?xml version="1.0" encoding="utf-8"?>
 <ds:datastoreItem xmlns:ds="http://schemas.openxmlformats.org/officeDocument/2006/customXml" ds:itemID="{6F3661B0-5934-4FAB-ADC6-33A19B814E8D}">
   <ds:schemaRefs>
     <ds:schemaRef ds:uri="http://schemas.microsoft.com/office/2006/metadata/contentType"/>
@@ -6548,4 +6434,13 @@
     <ds:schemaRef ds:uri="http://schemas.microsoft.com/internal/obd"/>
   </ds:schemaRefs>
 </ds:datastoreItem>
+</file>
+
+<file path=customXml/itemProps3.xml><?xml version="1.0" encoding="utf-8"?>
+<ds:datastoreItem xmlns:ds="http://schemas.openxmlformats.org/officeDocument/2006/customXml" ds:itemID="{46CA5683-AF87-4E40-B841-2E23A3B52406}">
+  <ds:schemaRefs>
+    <ds:schemaRef ds:uri="http://schemas.microsoft.com/office/2006/metadata/properties"/>
+    <ds:schemaRef ds:uri="http://schemas.microsoft.com/office/infopath/2007/PartnerControls"/>
+  </ds:schemaRefs>
+</ds:datastoreItem>
 </file>
</xml_diff>